<commit_message>
Started Week 8 notes
</commit_message>
<xml_diff>
--- a/Review/Week 5.docx
+++ b/Review/Week 5.docx
@@ -2472,13 +2472,9 @@
     </w:p>
     <w:p>
       <w:pPr>
-        <w:rPr>
-          <w:lang w:val="en-US"/>
-        </w:rPr>
-      </w:pPr>
-    </w:p>
-    <w:p>
-      <w:pPr>
+        <w:pBdr>
+          <w:bottom w:val="single" w:sz="12" w:space="1" w:color="auto"/>
+        </w:pBdr>
         <w:rPr>
           <w:lang w:val="en-US"/>
         </w:rPr>

</xml_diff>